<commit_message>
21/05/25 - Added Project Files, Updated Company logo
</commit_message>
<xml_diff>
--- a/Game Design Docs/GDD Time Rift V1 - JoshuaD.docx
+++ b/Game Design Docs/GDD Time Rift V1 - JoshuaD.docx
@@ -10,34 +10,58 @@
     <w:p>
       <w:pPr>
         <w:jc w:val="center"/>
+      </w:pPr>
+      <w:r>
         <w:rPr>
-          <w:b/>
-          <w:bCs/>
+          <w:noProof/>
+          <w:sz w:val="30"/>
+          <w:szCs w:val="30"/>
         </w:rPr>
-      </w:pPr>
-      <w:proofErr w:type="spellStart"/>
-      <w:r>
-        <w:rPr>
-          <w:b/>
-          <w:bCs/>
-        </w:rPr>
-        <w:t>Idolminds</w:t>
-      </w:r>
-      <w:proofErr w:type="spellEnd"/>
-    </w:p>
-    <w:p>
-      <w:pPr>
-        <w:jc w:val="center"/>
-      </w:pPr>
+        <w:drawing>
+          <wp:inline distT="114300" distB="114300" distL="114300" distR="114300" wp14:anchorId="204665C0" wp14:editId="103B60AA">
+            <wp:extent cx="3552825" cy="809625"/>
+            <wp:effectExtent l="0" t="0" r="0" b="0"/>
+            <wp:docPr id="9" name="image4.png" descr="A blue and black logo&#10;&#10;AI-generated content may be incorrect."/>
+            <wp:cNvGraphicFramePr/>
+            <a:graphic xmlns:a="http://schemas.openxmlformats.org/drawingml/2006/main">
+              <a:graphicData uri="http://schemas.openxmlformats.org/drawingml/2006/picture">
+                <pic:pic xmlns:pic="http://schemas.openxmlformats.org/drawingml/2006/picture">
+                  <pic:nvPicPr>
+                    <pic:cNvPr id="9" name="image4.png" descr="A blue and black logo&#10;&#10;AI-generated content may be incorrect."/>
+                    <pic:cNvPicPr preferRelativeResize="0"/>
+                  </pic:nvPicPr>
+                  <pic:blipFill>
+                    <a:blip r:embed="rId7"/>
+                    <a:srcRect/>
+                    <a:stretch>
+                      <a:fillRect/>
+                    </a:stretch>
+                  </pic:blipFill>
+                  <pic:spPr>
+                    <a:xfrm>
+                      <a:off x="0" y="0"/>
+                      <a:ext cx="3552825" cy="809625"/>
+                    </a:xfrm>
+                    <a:prstGeom prst="rect">
+                      <a:avLst/>
+                    </a:prstGeom>
+                    <a:ln/>
+                  </pic:spPr>
+                </pic:pic>
+              </a:graphicData>
+            </a:graphic>
+          </wp:inline>
+        </w:drawing>
+      </w:r>
       <w:r>
         <w:rPr>
           <w:noProof/>
         </w:rPr>
         <w:drawing>
-          <wp:inline distT="0" distB="0" distL="0" distR="0" wp14:anchorId="3AFA595F" wp14:editId="3BB6D1B4">
-            <wp:extent cx="914400" cy="914400"/>
+          <wp:inline distT="0" distB="0" distL="0" distR="0" wp14:anchorId="3AFA595F" wp14:editId="0B4AE9B0">
+            <wp:extent cx="2141220" cy="2141220"/>
             <wp:effectExtent l="0" t="0" r="0" b="0"/>
-            <wp:docPr id="2" name="Graphic 2" descr="Your company logo"/>
+            <wp:docPr id="2" name="Graphic 2"/>
             <wp:cNvGraphicFramePr>
               <a:graphicFrameLocks xmlns:a="http://schemas.openxmlformats.org/drawingml/2006/main" noChangeAspect="1"/>
             </wp:cNvGraphicFramePr>
@@ -45,17 +69,14 @@
               <a:graphicData uri="http://schemas.openxmlformats.org/drawingml/2006/picture">
                 <pic:pic xmlns:pic="http://schemas.openxmlformats.org/drawingml/2006/picture">
                   <pic:nvPicPr>
-                    <pic:cNvPr id="2" name="Graphic 2" descr="Your company logo"/>
+                    <pic:cNvPr id="2" name="Graphic 2"/>
                     <pic:cNvPicPr/>
                   </pic:nvPicPr>
                   <pic:blipFill>
-                    <a:blip r:embed="rId7">
+                    <a:blip r:embed="rId8">
                       <a:extLst>
                         <a:ext uri="{28A0092B-C50C-407E-A947-70E740481C1C}">
                           <a14:useLocalDpi xmlns:a14="http://schemas.microsoft.com/office/drawing/2010/main" val="0"/>
-                        </a:ext>
-                        <a:ext uri="{96DAC541-7B7A-43D3-8B79-37D633B846F1}">
-                          <asvg:svgBlip xmlns:asvg="http://schemas.microsoft.com/office/drawing/2016/SVG/main" r:embed="rId8"/>
                         </a:ext>
                       </a:extLst>
                     </a:blip>
@@ -66,7 +87,7 @@
                   <pic:spPr>
                     <a:xfrm>
                       <a:off x="0" y="0"/>
-                      <a:ext cx="914400" cy="914400"/>
+                      <a:ext cx="2141220" cy="2141220"/>
                     </a:xfrm>
                     <a:prstGeom prst="rect">
                       <a:avLst/>
@@ -78,10 +99,6 @@
           </wp:inline>
         </w:drawing>
       </w:r>
-      <w:r>
-        <w:br/>
-        <w:t>Replace with Company Logo above</w:t>
-      </w:r>
     </w:p>
     <w:p>
       <w:pPr>
@@ -96,37 +113,70 @@
     <w:p>
       <w:pPr>
         <w:pStyle w:val="Title"/>
-      </w:pPr>
-      <w:r>
+        <w:rPr>
+          <w:rFonts w:ascii="Algerian" w:hAnsi="Algerian"/>
+        </w:rPr>
+      </w:pPr>
+      <w:r>
+        <w:rPr>
+          <w:rFonts w:ascii="Algerian" w:hAnsi="Algerian"/>
+        </w:rPr>
         <w:t>Time</w:t>
       </w:r>
       <w:r>
+        <w:rPr>
+          <w:rFonts w:ascii="Algerian" w:hAnsi="Algerian"/>
+        </w:rPr>
         <w:t xml:space="preserve"> </w:t>
       </w:r>
       <w:r>
+        <w:rPr>
+          <w:rFonts w:ascii="Algerian" w:hAnsi="Algerian"/>
+        </w:rPr>
         <w:t>Rift</w:t>
       </w:r>
     </w:p>
     <w:p>
       <w:pPr>
         <w:pStyle w:val="Subtitle"/>
-      </w:pPr>
-      <w:r>
+        <w:rPr>
+          <w:rFonts w:ascii="Amasis MT Pro Black" w:hAnsi="Amasis MT Pro Black"/>
+        </w:rPr>
+      </w:pPr>
+      <w:r>
+        <w:rPr>
+          <w:rFonts w:ascii="Amasis MT Pro Black" w:hAnsi="Amasis MT Pro Black"/>
+        </w:rPr>
         <w:t>“</w:t>
       </w:r>
       <w:r>
+        <w:rPr>
+          <w:rFonts w:ascii="Amasis MT Pro Black" w:hAnsi="Amasis MT Pro Black"/>
+        </w:rPr>
         <w:t xml:space="preserve">Blaze through </w:t>
       </w:r>
       <w:r>
+        <w:rPr>
+          <w:rFonts w:ascii="Amasis MT Pro Black" w:hAnsi="Amasis MT Pro Black"/>
+        </w:rPr>
         <w:t>P</w:t>
       </w:r>
       <w:r>
+        <w:rPr>
+          <w:rFonts w:ascii="Amasis MT Pro Black" w:hAnsi="Amasis MT Pro Black"/>
+        </w:rPr>
         <w:t>ast &amp;</w:t>
       </w:r>
       <w:r>
+        <w:rPr>
+          <w:rFonts w:ascii="Amasis MT Pro Black" w:hAnsi="Amasis MT Pro Black"/>
+        </w:rPr>
         <w:t xml:space="preserve"> Future</w:t>
       </w:r>
       <w:r>
+        <w:rPr>
+          <w:rFonts w:ascii="Amasis MT Pro Black" w:hAnsi="Amasis MT Pro Black"/>
+        </w:rPr>
         <w:t>”</w:t>
       </w:r>
     </w:p>
@@ -210,6 +260,7 @@
         <w:jc w:val="center"/>
       </w:pPr>
       <w:r>
+        <w:lastRenderedPageBreak/>
         <w:t>Joshua Desroches</w:t>
       </w:r>
     </w:p>

</xml_diff>